<commit_message>
Sitewide Twisty Player conversion and linked references.
</commit_message>
<xml_diff>
--- a/docs/Word Files/3x3/Computer Algorithms/ComputerAlgorithms.docx
+++ b/docs/Word Files/3x3/Computer Algorithms/ComputerAlgorithms.docx
@@ -59,7 +59,7 @@
       </w:r>
       <w:proofErr w:type="spellStart"/>
       <w:r>
-        <w:t>AnimCube</w:t>
+        <w:t>TwistyPlayer</w:t>
       </w:r>
       <w:proofErr w:type="spellEnd"/>
       <w:r>
@@ -75,7 +75,7 @@
       </w:r>
       <w:proofErr w:type="spellStart"/>
       <w:r>
-        <w:t>AnimCube</w:t>
+        <w:t>TwistyPlayer</w:t>
       </w:r>
       <w:proofErr w:type="spellEnd"/>
       <w:r>
@@ -86,6 +86,54 @@
       <w:pPr>
         <w:spacing w:after="0" w:line="240" w:lineRule="auto"/>
       </w:pPr>
+      <w:r>
+        <w:t>import YouTube from "@site/</w:t>
+      </w:r>
+      <w:proofErr w:type="spellStart"/>
+      <w:r>
+        <w:t>src</w:t>
+      </w:r>
+      <w:proofErr w:type="spellEnd"/>
+      <w:r>
+        <w:t>/components/YouTube";</w:t>
+      </w:r>
+    </w:p>
+    <w:p>
+      <w:pPr>
+        <w:spacing w:after="0" w:line="240" w:lineRule="auto"/>
+      </w:pPr>
+      <w:r>
+        <w:t xml:space="preserve">import </w:t>
+      </w:r>
+      <w:proofErr w:type="spellStart"/>
+      <w:r>
+        <w:t>ImageCollage</w:t>
+      </w:r>
+      <w:proofErr w:type="spellEnd"/>
+      <w:r>
+        <w:t xml:space="preserve"> from '@site/</w:t>
+      </w:r>
+      <w:proofErr w:type="spellStart"/>
+      <w:r>
+        <w:t>src</w:t>
+      </w:r>
+      <w:proofErr w:type="spellEnd"/>
+      <w:r>
+        <w:t>/components/</w:t>
+      </w:r>
+      <w:proofErr w:type="spellStart"/>
+      <w:r>
+        <w:t>ImageCollage</w:t>
+      </w:r>
+      <w:proofErr w:type="spellEnd"/>
+      <w:r>
+        <w:t>';</w:t>
+      </w:r>
+    </w:p>
+    <w:p>
+      <w:pPr>
+        <w:spacing w:after="0" w:line="240" w:lineRule="auto"/>
+      </w:pPr>
     </w:p>
     <w:p>
       <w:pPr>
@@ -99,6 +147,11 @@
       <w:pPr>
         <w:spacing w:after="0" w:line="240" w:lineRule="auto"/>
       </w:pPr>
+    </w:p>
+    <w:p>
+      <w:pPr>
+        <w:spacing w:after="0" w:line="240" w:lineRule="auto"/>
+      </w:pPr>
       <w:r>
         <w:t>A history of algorithms and their role in proving God's number.</w:t>
       </w:r>
@@ -117,11 +170,57 @@
       </w:r>
       <w:proofErr w:type="spellStart"/>
       <w:r>
-        <w:t>AnimCube</w:t>
+        <w:t>TwistyPlayer</w:t>
       </w:r>
       <w:proofErr w:type="spellEnd"/>
-      <w:r>
-        <w:t xml:space="preserve"> params="buttonbar=0&amp;position=lluuu&amp;scale=6&amp;hint=10&amp;hintborder=1&amp;borderwidth=10&amp;facelets=yyyyyyyyywwwwwwwwwdbbdbbdbbdggdggdggdddoooooodrrdrrdrr" width="400px" height="400px" /&gt;</w:t>
+    </w:p>
+    <w:p>
+      <w:pPr>
+        <w:spacing w:after="0" w:line="240" w:lineRule="auto"/>
+      </w:pPr>
+      <w:r>
+        <w:t xml:space="preserve">  </w:t>
+      </w:r>
+      <w:proofErr w:type="spellStart"/>
+      <w:r>
+        <w:t>alg</w:t>
+      </w:r>
+      <w:proofErr w:type="spellEnd"/>
+      <w:r>
+        <w:t>=</w:t>
+      </w:r>
+      <w:r>
+        <w:rPr>
+          <w:rFonts w:hint="eastAsia"/>
+        </w:rPr>
+        <w:t>"x2 D2 U2 L2 B2 L2</w:t>
+      </w:r>
+      <w:r>
+        <w:t>"</w:t>
+      </w:r>
+    </w:p>
+    <w:p>
+      <w:pPr>
+        <w:spacing w:after="0" w:line="240" w:lineRule="auto"/>
+      </w:pPr>
+      <w:r>
+        <w:t xml:space="preserve"> </w:t>
+      </w:r>
+      <w:proofErr w:type="spellStart"/>
+      <w:r>
+        <w:t>controlPanel</w:t>
+      </w:r>
+      <w:proofErr w:type="spellEnd"/>
+      <w:r>
+        <w:t>="none"</w:t>
+      </w:r>
+    </w:p>
+    <w:p>
+      <w:pPr>
+        <w:spacing w:after="0" w:line="240" w:lineRule="auto"/>
+      </w:pPr>
+      <w:r>
+        <w:t>/&gt;</w:t>
       </w:r>
     </w:p>
     <w:p>
@@ -502,6 +601,7 @@
         <w:spacing w:after="0" w:line="240" w:lineRule="auto"/>
       </w:pPr>
       <w:r>
+        <w:lastRenderedPageBreak/>
         <w:t>1. Orient all edges. (Group 1: \&lt;L, R, U, D, F2, B2\&gt;)</w:t>
       </w:r>
     </w:p>
@@ -1454,36 +1554,20 @@
         <w:spacing w:after="0" w:line="240" w:lineRule="auto"/>
       </w:pPr>
       <w:r>
-        <w:t xml:space="preserve">## Tomas Rokicki, Herbert Kociemba, Morley Davidson, John </w:t>
-      </w:r>
-      <w:proofErr w:type="spellStart"/>
-      <w:r>
-        <w:t>Dethridge</w:t>
-      </w:r>
-      <w:proofErr w:type="spellEnd"/>
-      <w:r>
-        <w:t xml:space="preserve"> (2007)</w:t>
-      </w:r>
-    </w:p>
-    <w:p>
-      <w:pPr>
-        <w:spacing w:after="0" w:line="240" w:lineRule="auto"/>
-      </w:pPr>
-    </w:p>
-    <w:p>
-      <w:pPr>
-        <w:spacing w:after="0" w:line="240" w:lineRule="auto"/>
-      </w:pPr>
-      <w:r>
-        <w:t xml:space="preserve">In 2006, a team consisting of Tomas Rokicki, Herbert Kociemba, Morley Davidson, John </w:t>
-      </w:r>
-      <w:proofErr w:type="spellStart"/>
-      <w:r>
-        <w:t>Dethridge</w:t>
-      </w:r>
-      <w:proofErr w:type="spellEnd"/>
-      <w:r>
-        <w:t xml:space="preserve"> set out to further reduce the number</w:t>
+        <w:t>## Tomas Rokicki, Herbert Kociemba, Morley Davidson, John Dethridge (2007)</w:t>
+      </w:r>
+    </w:p>
+    <w:p>
+      <w:pPr>
+        <w:spacing w:after="0" w:line="240" w:lineRule="auto"/>
+      </w:pPr>
+    </w:p>
+    <w:p>
+      <w:pPr>
+        <w:spacing w:after="0" w:line="240" w:lineRule="auto"/>
+      </w:pPr>
+      <w:r>
+        <w:t>In 2006, a team consisting of Tomas Rokicki, Herbert Kociemba, Morley Davidson, John Dethridge set out to further reduce the number</w:t>
       </w:r>
       <w:sdt>
         <w:sdtPr>
@@ -2201,6 +2285,7 @@
                       <w:rPr>
                         <w:noProof/>
                       </w:rPr>
+                      <w:lastRenderedPageBreak/>
                       <w:t xml:space="preserve">[4] </w:t>
                     </w:r>
                   </w:p>
@@ -2307,7 +2392,6 @@
                       <w:rPr>
                         <w:noProof/>
                       </w:rPr>
-                      <w:lastRenderedPageBreak/>
                       <w:t xml:space="preserve">[6] </w:t>
                     </w:r>
                   </w:p>
@@ -2966,6 +3050,7 @@
                       <w:rPr>
                         <w:noProof/>
                       </w:rPr>
+                      <w:lastRenderedPageBreak/>
                       <w:t xml:space="preserve">[20] </w:t>
                     </w:r>
                   </w:p>
@@ -3026,7 +3111,6 @@
                       <w:rPr>
                         <w:noProof/>
                       </w:rPr>
-                      <w:lastRenderedPageBreak/>
                       <w:t xml:space="preserve">[21] </w:t>
                     </w:r>
                   </w:p>
@@ -3633,6 +3717,7 @@
   <w:style w:type="character" w:default="1" w:styleId="DefaultParagraphFont">
     <w:name w:val="Default Paragraph Font"/>
     <w:uiPriority w:val="1"/>
+    <w:semiHidden/>
     <w:unhideWhenUsed/>
   </w:style>
   <w:style w:type="table" w:default="1" w:styleId="TableNormal">

</xml_diff>